<commit_message>
Update Paper Fortiva Review (Version 1).docx
Cambios sección de discusión
</commit_message>
<xml_diff>
--- a/Artículo/Paper Fortiva Review (Version 1).docx
+++ b/Artículo/Paper Fortiva Review (Version 1).docx
@@ -7635,6 +7635,127 @@
         </w:rPr>
         <w:t>23b. Limitaciones de la evidencia incluida en la revisión</w:t>
       </w:r>
+    </w:p>
+    <w:p>
+      <w:pPr>
+        <w:pStyle w:val="Normal"/>
+        <w:rPr>
+          <w:rFonts w:ascii="Calibri" w:hAnsi="Calibri" w:eastAsia="Calibri" w:cs="Calibri"/>
+          <w:lang w:val="es-ES"/>
+        </w:rPr>
+      </w:pPr>
+      <w:r>
+        <w:rPr>
+          <w:rFonts w:ascii="Calibri" w:hAnsi="Calibri" w:eastAsia="Calibri" w:cs="Calibri"/>
+          <w:lang w:val="es-ES"/>
+        </w:rPr>
+        <w:t>Limitaciones metodológicas:</w:t>
+      </w:r>
+    </w:p>
+    <w:p>
+      <w:pPr>
+        <w:pStyle w:val="Normal"/>
+      </w:pPr>
+      <w:r>
+        <w:rPr>
+          <w:rFonts w:ascii="Calibri" w:hAnsi="Calibri" w:eastAsia="Calibri" w:cs="Calibri"/>
+          <w:lang w:val="es-ES"/>
+        </w:rPr>
+        <w:t>1. Tamaño de las muestras: Una de las limitaciones más prevalentes fue el uso de muestras pequeñas en muchos estudios (Marino et al., 2019; Bharatharaj et al., 2017; Taheri et al., 2017). Esto no solo reduce el poder estadístico, sino que también compromete la capacidad de generalizar los resultados. Esto es relevante en estudios sobre discapacidad intelectual, ya que esta condición abarca un amplio espectro de variables, desde factores genéticos hasta enfermedades asociadas, lo que genera una diversidad en las manifestaciones y necesidades de cada persona.</w:t>
+      </w:r>
+    </w:p>
+    <w:p>
+      <w:pPr>
+        <w:pStyle w:val="Normal"/>
+      </w:pPr>
+      <w:r>
+        <w:rPr>
+          <w:rFonts w:ascii="Calibri" w:hAnsi="Calibri" w:eastAsia="Calibri" w:cs="Calibri"/>
+          <w:lang w:val="es-ES"/>
+        </w:rPr>
+        <w:t>2. Duración de las intervenciones: Muchos estudios se caracterizaron por periodos de intervención cortos (Bharatharaj et al., 2017; Taheri et al., 2017; Kajopoulos et al., 2015). Esto puede no reflejar el potencial de mejoras sostenidas o capturar el impacto completo de las terapias asistidas con tecnología a largo plazo, ya que las terapias de este tipo suelen requerir un tiempo de adaptación tanto para los pacientes como para los profesionales. Por lo tanto, una intervención de corta duración podría subestimar los efectos positivos reales y limitar la capacidad de evaluar cambios significativos en habilidades o comportamientos a lo largo del tiempo.</w:t>
+      </w:r>
+    </w:p>
+    <w:p>
+      <w:pPr>
+        <w:pStyle w:val="Normal"/>
+      </w:pPr>
+      <w:r>
+        <w:rPr>
+          <w:rFonts w:ascii="Calibri" w:hAnsi="Calibri" w:eastAsia="Calibri" w:cs="Calibri"/>
+          <w:lang w:val="es-ES"/>
+        </w:rPr>
+        <w:t>Limitaciones en la recolección y análisis de datos:</w:t>
+      </w:r>
+    </w:p>
+    <w:p>
+      <w:pPr>
+        <w:pStyle w:val="Normal"/>
+      </w:pPr>
+      <w:r>
+        <w:rPr>
+          <w:rFonts w:ascii="Calibri" w:hAnsi="Calibri" w:eastAsia="Calibri" w:cs="Calibri"/>
+          <w:lang w:val="es-ES"/>
+        </w:rPr>
+        <w:t>1. Métodos de evaluación: Se identificaron dificultades en la evaluación precisa de mejoras en habilidades sociales, comprensión emocional y atencion conjunta (Marino et al., 2019; Bharatharaj et al., 2017; Taheri et al., 2017). La variedad de métodos utilizados (observaciones, codificación de video, sistemas de reconocimiento de emociones, evaluaciones estandarizadas) podrían no haber capturado esto en su totalidad, debido a que los comportamientos sociales y emocionales suelen ser complejos, contextuales y variables, lo que hace que sea difícil medirlos de manera consistente y objetiva. Además, algunos métodos podrían no ser lo suficientemente flexibles para adaptarse a las particularidades individuales de los participantes, lo que podría generar una evaluación incompleta o superficial de las mejoras reales.</w:t>
+      </w:r>
+    </w:p>
+    <w:p>
+      <w:pPr>
+        <w:pStyle w:val="Normal"/>
+      </w:pPr>
+      <w:r>
+        <w:rPr>
+          <w:rFonts w:ascii="Calibri" w:hAnsi="Calibri" w:eastAsia="Calibri" w:cs="Calibri"/>
+          <w:lang w:val="es-ES"/>
+        </w:rPr>
+        <w:t>Generalización y transferencia de habilidades</w:t>
+      </w:r>
+    </w:p>
+    <w:p>
+      <w:pPr>
+        <w:pStyle w:val="Normal"/>
+      </w:pPr>
+      <w:r>
+        <w:rPr>
+          <w:rFonts w:ascii="Calibri" w:hAnsi="Calibri" w:eastAsia="Calibri" w:cs="Calibri"/>
+          <w:lang w:val="es-ES"/>
+        </w:rPr>
+        <w:t>Un desafío identificado en varios estudios fue la dificultad de trasladar las habilidades adquiridas durante las intervenciones a interacciones del mundo real (Marino et al., 2019; Kajopoulos et al., 2015; Costa et al., 2013). Esto  se debe a  que la naturaleza estructurada y predecible de las interacciones con dispositivos tecnológicos, particularmente robots, podría no representar con precisión la complejidad de las interacciones humano-humano.</w:t>
+      </w:r>
+    </w:p>
+    <w:p>
+      <w:pPr>
+        <w:pStyle w:val="Normal"/>
+      </w:pPr>
+      <w:r>
+        <w:rPr>
+          <w:rFonts w:ascii="Calibri" w:hAnsi="Calibri" w:eastAsia="Calibri" w:cs="Calibri"/>
+          <w:lang w:val="es-ES"/>
+        </w:rPr>
+        <w:t>Limitaciones tecnológicas</w:t>
+      </w:r>
+    </w:p>
+    <w:p>
+      <w:pPr>
+        <w:pStyle w:val="Normal"/>
+      </w:pPr>
+      <w:r>
+        <w:rPr>
+          <w:rFonts w:ascii="Calibri" w:hAnsi="Calibri" w:eastAsia="Calibri" w:cs="Calibri"/>
+          <w:lang w:val="es-ES"/>
+        </w:rPr>
+        <w:t>1. Dificultades técnicas: Numerosos estudios reportaron dificultades técnicas o mal funcionamiento de los dispositivos utilizados en las intervenciones (Scassellati et al., 2018; Sartorato et al., 2017; Marino et al., 2019). Estas limitaciones son importantes porque los problemas técnicos, como fallas de hardware, errores operativos, retrasos en la respuesta e inexactitudes de los sensores, no solo interrumpen el flujo de las sesiones, sino que también pueden afectar la experiencia del participante y la confiabilidad de los datos recogidos. Además, las dependencias de software y las dificultades de instalación pueden limitar la accesibilidad y escalabilidad de estas tecnologías en entornos terapéuticos reales. Estos inconvenientes pueden interferir con la capacidad de los profesionales para utilizar las herramientas tecnológicas, lo que a su vez impacta en la evaluación precisa de los resultados de las intervenciones.</w:t>
+      </w:r>
+    </w:p>
+    <w:p>
+      <w:pPr>
+        <w:pStyle w:val="Normal"/>
+        <w:rPr>
+          <w:rFonts w:ascii="Calibri" w:hAnsi="Calibri" w:eastAsia="Calibri" w:cs="Calibri"/>
+          <w:lang w:val="es-ES"/>
+        </w:rPr>
+      </w:pPr>
     </w:p>
     <w:p>
       <w:pPr>

</xml_diff>